<commit_message>
Updated week04 Individual report.
</commit_message>
<xml_diff>
--- a/TeamIndividualFiles/Saibabu/DevarapalliSec03Team05IA04.docx
+++ b/TeamIndividualFiles/Saibabu/DevarapalliSec03Team05IA04.docx
@@ -8,16 +8,16 @@
         <w:rPr>
           <w:rFonts w:ascii="Times New Roman" w:hAnsi="Times New Roman" w:cs="Times New Roman"/>
           <w:b/>
-          <w:sz w:val="40"/>
-          <w:szCs w:val="40"/>
+          <w:sz w:val="24"/>
+          <w:szCs w:val="24"/>
         </w:rPr>
       </w:pPr>
       <w:r>
         <w:rPr>
           <w:rFonts w:ascii="Times New Roman" w:hAnsi="Times New Roman" w:cs="Times New Roman"/>
           <w:b/>
-          <w:sz w:val="40"/>
-          <w:szCs w:val="40"/>
+          <w:sz w:val="24"/>
+          <w:szCs w:val="24"/>
         </w:rPr>
         <w:t>INDIVIDUAL</w:t>
       </w:r>
@@ -25,8 +25,8 @@
         <w:rPr>
           <w:rFonts w:ascii="Times New Roman" w:hAnsi="Times New Roman" w:cs="Times New Roman"/>
           <w:b/>
-          <w:sz w:val="40"/>
-          <w:szCs w:val="40"/>
+          <w:sz w:val="24"/>
+          <w:szCs w:val="24"/>
         </w:rPr>
         <w:t xml:space="preserve"> REPORT</w:t>
       </w:r>
@@ -194,52 +194,25 @@
                 <w:sz w:val="24"/>
                 <w:szCs w:val="24"/>
               </w:rPr>
-              <w:t>September</w:t>
-            </w:r>
-            <w:r>
-              <w:rPr>
-                <w:rFonts w:ascii="Times New Roman" w:hAnsi="Times New Roman" w:cs="Times New Roman"/>
-                <w:color w:val="000000"/>
-                <w:sz w:val="24"/>
-                <w:szCs w:val="24"/>
-              </w:rPr>
-              <w:t xml:space="preserve"> </w:t>
-            </w:r>
-            <w:r>
-              <w:rPr>
-                <w:rFonts w:ascii="Times New Roman" w:hAnsi="Times New Roman" w:cs="Times New Roman"/>
-                <w:color w:val="000000"/>
-                <w:sz w:val="24"/>
-                <w:szCs w:val="24"/>
-              </w:rPr>
-              <w:t>1</w:t>
-            </w:r>
-            <w:r>
-              <w:rPr>
-                <w:rFonts w:ascii="Times New Roman" w:hAnsi="Times New Roman" w:cs="Times New Roman"/>
-                <w:color w:val="000000"/>
-                <w:sz w:val="24"/>
-                <w:szCs w:val="24"/>
-              </w:rPr>
-              <w:t>6</w:t>
-            </w:r>
-            <w:r>
-              <w:rPr>
-                <w:rFonts w:ascii="Times New Roman" w:hAnsi="Times New Roman" w:cs="Times New Roman"/>
-                <w:color w:val="000000"/>
-                <w:sz w:val="24"/>
-                <w:szCs w:val="24"/>
-              </w:rPr>
-              <w:t>, 20</w:t>
-            </w:r>
-            <w:r>
-              <w:rPr>
-                <w:rFonts w:ascii="Times New Roman" w:hAnsi="Times New Roman" w:cs="Times New Roman"/>
-                <w:color w:val="000000"/>
-                <w:sz w:val="24"/>
-                <w:szCs w:val="24"/>
-              </w:rPr>
-              <w:t>22</w:t>
+              <w:t xml:space="preserve">February </w:t>
+            </w:r>
+            <w:r>
+              <w:rPr>
+                <w:rFonts w:ascii="Times New Roman" w:hAnsi="Times New Roman" w:cs="Times New Roman"/>
+                <w:color w:val="000000"/>
+                <w:sz w:val="24"/>
+                <w:szCs w:val="24"/>
+              </w:rPr>
+              <w:t>10</w:t>
+            </w:r>
+            <w:r>
+              <w:rPr>
+                <w:rFonts w:ascii="Times New Roman" w:hAnsi="Times New Roman" w:cs="Times New Roman"/>
+                <w:color w:val="000000"/>
+                <w:sz w:val="24"/>
+                <w:szCs w:val="24"/>
+              </w:rPr>
+              <w:t>, 2023</w:t>
             </w:r>
           </w:p>
         </w:tc>
@@ -320,6 +293,7 @@
     <w:p>
       <w:pPr>
         <w:rPr>
+          <w:rFonts w:ascii="Times New Roman" w:hAnsi="Times New Roman" w:cs="Times New Roman"/>
           <w:b/>
           <w:sz w:val="24"/>
           <w:szCs w:val="24"/>
@@ -327,6 +301,7 @@
       </w:pPr>
       <w:r>
         <w:rPr>
+          <w:rFonts w:ascii="Times New Roman" w:hAnsi="Times New Roman" w:cs="Times New Roman"/>
           <w:b/>
           <w:sz w:val="24"/>
           <w:szCs w:val="24"/>
@@ -335,6 +310,7 @@
       </w:r>
       <w:r>
         <w:rPr>
+          <w:rFonts w:ascii="Times New Roman" w:hAnsi="Times New Roman" w:cs="Times New Roman"/>
           <w:b/>
           <w:sz w:val="24"/>
           <w:szCs w:val="24"/>
@@ -343,6 +319,7 @@
       </w:r>
       <w:r>
         <w:rPr>
+          <w:rFonts w:ascii="Times New Roman" w:hAnsi="Times New Roman" w:cs="Times New Roman"/>
           <w:b/>
           <w:sz w:val="24"/>
           <w:szCs w:val="24"/>
@@ -368,26 +345,264 @@
           <w:p>
             <w:pPr>
               <w:rPr>
+                <w:rFonts w:ascii="Times New Roman" w:hAnsi="Times New Roman" w:cs="Times New Roman"/>
                 <w:b/>
+                <w:sz w:val="24"/>
+                <w:szCs w:val="24"/>
               </w:rPr>
             </w:pPr>
             <w:r>
               <w:rPr>
+                <w:rFonts w:ascii="Times New Roman" w:hAnsi="Times New Roman" w:cs="Times New Roman"/>
                 <w:b/>
+                <w:sz w:val="24"/>
+                <w:szCs w:val="24"/>
               </w:rPr>
               <w:t>Your</w:t>
             </w:r>
             <w:r>
               <w:rPr>
+                <w:rFonts w:ascii="Times New Roman" w:hAnsi="Times New Roman" w:cs="Times New Roman"/>
                 <w:b/>
+                <w:sz w:val="24"/>
+                <w:szCs w:val="24"/>
               </w:rPr>
               <w:t xml:space="preserve"> p</w:t>
             </w:r>
             <w:r>
               <w:rPr>
+                <w:rFonts w:ascii="Times New Roman" w:hAnsi="Times New Roman" w:cs="Times New Roman"/>
                 <w:b/>
+                <w:sz w:val="24"/>
+                <w:szCs w:val="24"/>
               </w:rPr>
               <w:t>laned objectives</w:t>
+            </w:r>
+          </w:p>
+        </w:tc>
+        <w:tc>
+          <w:tcPr>
+            <w:tcW w:w="7262" w:type="dxa"/>
+          </w:tcPr>
+          <w:p>
+            <w:pPr>
+              <w:pStyle w:val="ListParagraph"/>
+              <w:numPr>
+                <w:ilvl w:val="0"/>
+                <w:numId w:val="5"/>
+              </w:numPr>
+              <w:jc w:val="both"/>
+              <w:rPr>
+                <w:rFonts w:ascii="Times New Roman" w:hAnsi="Times New Roman" w:cs="Times New Roman"/>
+                <w:sz w:val="24"/>
+                <w:szCs w:val="24"/>
+              </w:rPr>
+            </w:pPr>
+            <w:r>
+              <w:rPr>
+                <w:rFonts w:ascii="Times New Roman" w:hAnsi="Times New Roman" w:cs="Times New Roman"/>
+                <w:color w:val="000000"/>
+                <w:sz w:val="24"/>
+                <w:szCs w:val="24"/>
+                <w:shd w:val="clear" w:color="auto" w:fill="FFFFFF"/>
+              </w:rPr>
+              <w:t xml:space="preserve">I will </w:t>
+            </w:r>
+            <w:r>
+              <w:rPr>
+                <w:rFonts w:ascii="Times New Roman" w:hAnsi="Times New Roman" w:cs="Times New Roman"/>
+                <w:color w:val="000000"/>
+                <w:sz w:val="24"/>
+                <w:szCs w:val="24"/>
+                <w:shd w:val="clear" w:color="auto" w:fill="FFFFFF"/>
+              </w:rPr>
+              <w:t>write backend code for</w:t>
+            </w:r>
+            <w:r>
+              <w:rPr>
+                <w:rFonts w:ascii="Times New Roman" w:hAnsi="Times New Roman" w:cs="Times New Roman"/>
+                <w:color w:val="000000"/>
+                <w:sz w:val="24"/>
+                <w:szCs w:val="24"/>
+                <w:shd w:val="clear" w:color="auto" w:fill="FFFFFF"/>
+              </w:rPr>
+              <w:t xml:space="preserve"> event delete request </w:t>
+            </w:r>
+            <w:r>
+              <w:rPr>
+                <w:rFonts w:ascii="Times New Roman" w:hAnsi="Times New Roman" w:cs="Times New Roman"/>
+                <w:color w:val="000000"/>
+                <w:sz w:val="24"/>
+                <w:szCs w:val="24"/>
+                <w:shd w:val="clear" w:color="auto" w:fill="FFFFFF"/>
+              </w:rPr>
+              <w:t xml:space="preserve">class </w:t>
+            </w:r>
+            <w:r>
+              <w:rPr>
+                <w:rFonts w:ascii="Times New Roman" w:hAnsi="Times New Roman" w:cs="Times New Roman"/>
+                <w:color w:val="000000"/>
+                <w:sz w:val="24"/>
+                <w:szCs w:val="24"/>
+                <w:shd w:val="clear" w:color="auto" w:fill="FFFFFF"/>
+              </w:rPr>
+              <w:t>and I will write queries to store data in tables.</w:t>
+            </w:r>
+          </w:p>
+          <w:p>
+            <w:pPr>
+              <w:pStyle w:val="ListParagraph"/>
+              <w:numPr>
+                <w:ilvl w:val="0"/>
+                <w:numId w:val="5"/>
+              </w:numPr>
+              <w:jc w:val="both"/>
+              <w:rPr>
+                <w:rFonts w:ascii="Times New Roman" w:hAnsi="Times New Roman" w:cs="Times New Roman"/>
+                <w:sz w:val="24"/>
+                <w:szCs w:val="24"/>
+              </w:rPr>
+            </w:pPr>
+            <w:r>
+              <w:rPr>
+                <w:rFonts w:ascii="Times New Roman" w:hAnsi="Times New Roman" w:cs="Times New Roman"/>
+                <w:color w:val="000000"/>
+                <w:sz w:val="24"/>
+                <w:szCs w:val="24"/>
+                <w:shd w:val="clear" w:color="auto" w:fill="FFFFFF"/>
+              </w:rPr>
+              <w:t xml:space="preserve">I </w:t>
+            </w:r>
+            <w:r>
+              <w:rPr>
+                <w:rFonts w:ascii="Times New Roman" w:hAnsi="Times New Roman" w:cs="Times New Roman"/>
+                <w:color w:val="000000"/>
+                <w:sz w:val="24"/>
+                <w:szCs w:val="24"/>
+                <w:shd w:val="clear" w:color="auto" w:fill="FFFFFF"/>
+              </w:rPr>
+              <w:t xml:space="preserve">will </w:t>
+            </w:r>
+            <w:r>
+              <w:rPr>
+                <w:rFonts w:ascii="Times New Roman" w:hAnsi="Times New Roman" w:cs="Times New Roman"/>
+                <w:color w:val="000000"/>
+                <w:sz w:val="24"/>
+                <w:szCs w:val="24"/>
+                <w:shd w:val="clear" w:color="auto" w:fill="FFFFFF"/>
+              </w:rPr>
+              <w:t>add more admin functionalities</w:t>
+            </w:r>
+            <w:r>
+              <w:rPr>
+                <w:rFonts w:ascii="Times New Roman" w:hAnsi="Times New Roman" w:cs="Times New Roman"/>
+                <w:color w:val="000000"/>
+                <w:sz w:val="24"/>
+                <w:szCs w:val="24"/>
+                <w:shd w:val="clear" w:color="auto" w:fill="FFFFFF"/>
+              </w:rPr>
+              <w:t>.</w:t>
+            </w:r>
+          </w:p>
+          <w:p>
+            <w:pPr>
+              <w:pStyle w:val="ListParagraph"/>
+              <w:numPr>
+                <w:ilvl w:val="0"/>
+                <w:numId w:val="5"/>
+              </w:numPr>
+              <w:jc w:val="both"/>
+              <w:rPr>
+                <w:rFonts w:ascii="Times New Roman" w:hAnsi="Times New Roman" w:cs="Times New Roman"/>
+                <w:sz w:val="24"/>
+                <w:szCs w:val="24"/>
+              </w:rPr>
+            </w:pPr>
+            <w:r>
+              <w:rPr>
+                <w:rFonts w:ascii="Times New Roman" w:hAnsi="Times New Roman" w:cs="Times New Roman"/>
+                <w:sz w:val="24"/>
+                <w:szCs w:val="24"/>
+              </w:rPr>
+              <w:t>I will design blueprint to develop free stuff.</w:t>
+            </w:r>
+          </w:p>
+          <w:p>
+            <w:pPr>
+              <w:pStyle w:val="ListParagraph"/>
+              <w:numPr>
+                <w:ilvl w:val="0"/>
+                <w:numId w:val="5"/>
+              </w:numPr>
+              <w:jc w:val="both"/>
+              <w:rPr>
+                <w:rFonts w:ascii="Times New Roman" w:hAnsi="Times New Roman" w:cs="Times New Roman"/>
+                <w:sz w:val="24"/>
+                <w:szCs w:val="24"/>
+              </w:rPr>
+            </w:pPr>
+            <w:r>
+              <w:rPr>
+                <w:rFonts w:ascii="Times New Roman" w:hAnsi="Times New Roman" w:cs="Times New Roman"/>
+                <w:sz w:val="24"/>
+                <w:szCs w:val="24"/>
+              </w:rPr>
+              <w:t>I will write backend code for free items.</w:t>
+            </w:r>
+          </w:p>
+          <w:p>
+            <w:pPr>
+              <w:pStyle w:val="ListParagraph"/>
+              <w:jc w:val="both"/>
+              <w:rPr>
+                <w:rFonts w:ascii="Times New Roman" w:hAnsi="Times New Roman" w:cs="Times New Roman"/>
+                <w:sz w:val="24"/>
+                <w:szCs w:val="24"/>
+              </w:rPr>
+            </w:pPr>
+          </w:p>
+        </w:tc>
+      </w:tr>
+      <w:tr>
+        <w:tc>
+          <w:tcPr>
+            <w:tcW w:w="2093" w:type="dxa"/>
+          </w:tcPr>
+          <w:p>
+            <w:pPr>
+              <w:rPr>
+                <w:rFonts w:ascii="Times New Roman" w:hAnsi="Times New Roman" w:cs="Times New Roman"/>
+                <w:b/>
+                <w:sz w:val="24"/>
+                <w:szCs w:val="24"/>
+              </w:rPr>
+            </w:pPr>
+            <w:r>
+              <w:rPr>
+                <w:rFonts w:ascii="Times New Roman" w:hAnsi="Times New Roman" w:cs="Times New Roman"/>
+                <w:b/>
+                <w:sz w:val="24"/>
+                <w:szCs w:val="24"/>
+              </w:rPr>
+              <w:t xml:space="preserve">Your </w:t>
+            </w:r>
+            <w:r>
+              <w:rPr>
+                <w:rFonts w:ascii="Times New Roman" w:hAnsi="Times New Roman" w:cs="Times New Roman"/>
+                <w:b/>
+                <w:sz w:val="24"/>
+                <w:szCs w:val="24"/>
+              </w:rPr>
+              <w:t>a</w:t>
+            </w:r>
+            <w:r>
+              <w:rPr>
+                <w:rFonts w:ascii="Times New Roman" w:hAnsi="Times New Roman" w:cs="Times New Roman"/>
+                <w:b/>
+                <w:sz w:val="24"/>
+                <w:szCs w:val="24"/>
+              </w:rPr>
+              <w:t>chieved objectives</w:t>
             </w:r>
           </w:p>
         </w:tc>
@@ -403,9 +618,51 @@
                 <w:numId w:val="3"/>
               </w:numPr>
               <w:jc w:val="both"/>
+              <w:rPr>
+                <w:rFonts w:ascii="Times New Roman" w:hAnsi="Times New Roman" w:cs="Times New Roman"/>
+                <w:sz w:val="24"/>
+                <w:szCs w:val="24"/>
+              </w:rPr>
             </w:pPr>
             <w:r>
-              <w:t xml:space="preserve">To design login and registration fragment </w:t>
+              <w:rPr>
+                <w:rFonts w:ascii="Times New Roman" w:hAnsi="Times New Roman" w:cs="Times New Roman"/>
+                <w:color w:val="000000"/>
+                <w:sz w:val="24"/>
+                <w:szCs w:val="24"/>
+                <w:shd w:val="clear" w:color="auto" w:fill="FFFFFF"/>
+              </w:rPr>
+              <w:t xml:space="preserve">I have </w:t>
+            </w:r>
+            <w:r>
+              <w:rPr>
+                <w:rFonts w:ascii="Times New Roman" w:hAnsi="Times New Roman" w:cs="Times New Roman"/>
+                <w:color w:val="000000"/>
+                <w:sz w:val="24"/>
+                <w:szCs w:val="24"/>
+                <w:shd w:val="clear" w:color="auto" w:fill="FFFFFF"/>
+              </w:rPr>
+              <w:t>done changes on</w:t>
+            </w:r>
+            <w:r>
+              <w:rPr>
+                <w:rFonts w:ascii="Times New Roman" w:hAnsi="Times New Roman" w:cs="Times New Roman"/>
+                <w:color w:val="000000"/>
+                <w:sz w:val="24"/>
+                <w:szCs w:val="24"/>
+                <w:shd w:val="clear" w:color="auto" w:fill="FFFFFF"/>
+              </w:rPr>
+              <w:t xml:space="preserve"> backend code for event update request query</w:t>
+            </w:r>
+            <w:r>
+              <w:rPr>
+                <w:rFonts w:ascii="Times New Roman" w:hAnsi="Times New Roman" w:cs="Times New Roman"/>
+                <w:color w:val="000000"/>
+                <w:sz w:val="24"/>
+                <w:szCs w:val="24"/>
+                <w:shd w:val="clear" w:color="auto" w:fill="FFFFFF"/>
+              </w:rPr>
+              <w:t xml:space="preserve"> and delete request query.</w:t>
             </w:r>
           </w:p>
           <w:p>
@@ -416,9 +673,27 @@
                 <w:numId w:val="3"/>
               </w:numPr>
               <w:jc w:val="both"/>
+              <w:rPr>
+                <w:rFonts w:ascii="Times New Roman" w:hAnsi="Times New Roman" w:cs="Times New Roman"/>
+                <w:sz w:val="24"/>
+                <w:szCs w:val="24"/>
+              </w:rPr>
             </w:pPr>
             <w:r>
-              <w:t>To connect firebase database to Android studio.</w:t>
+              <w:rPr>
+                <w:rFonts w:ascii="Times New Roman" w:hAnsi="Times New Roman" w:cs="Times New Roman"/>
+                <w:sz w:val="24"/>
+                <w:szCs w:val="24"/>
+              </w:rPr>
+              <w:t xml:space="preserve">I </w:t>
+            </w:r>
+            <w:r>
+              <w:rPr>
+                <w:rFonts w:ascii="Times New Roman" w:hAnsi="Times New Roman" w:cs="Times New Roman"/>
+                <w:sz w:val="24"/>
+                <w:szCs w:val="24"/>
+              </w:rPr>
+              <w:t>have created tables in tables and able to do CRED operations.</w:t>
             </w:r>
           </w:p>
           <w:p>
@@ -429,17 +704,20 @@
                 <w:numId w:val="3"/>
               </w:numPr>
               <w:jc w:val="both"/>
+              <w:rPr>
+                <w:rFonts w:ascii="Times New Roman" w:hAnsi="Times New Roman" w:cs="Times New Roman"/>
+                <w:sz w:val="24"/>
+                <w:szCs w:val="24"/>
+              </w:rPr>
             </w:pPr>
             <w:r>
-              <w:t>To design database schema diagram.</w:t>
-            </w:r>
-          </w:p>
-          <w:p>
-            <w:pPr>
-              <w:pStyle w:val="ListParagraph"/>
-              <w:ind w:left="710"/>
-              <w:jc w:val="both"/>
-            </w:pPr>
+              <w:rPr>
+                <w:rFonts w:ascii="Times New Roman" w:hAnsi="Times New Roman" w:cs="Times New Roman"/>
+                <w:sz w:val="24"/>
+                <w:szCs w:val="24"/>
+              </w:rPr>
+              <w:t>I have fixed errors.</w:t>
+            </w:r>
           </w:p>
         </w:tc>
       </w:tr>
@@ -451,26 +729,38 @@
           <w:p>
             <w:pPr>
               <w:rPr>
+                <w:rFonts w:ascii="Times New Roman" w:hAnsi="Times New Roman" w:cs="Times New Roman"/>
                 <w:b/>
+                <w:sz w:val="24"/>
+                <w:szCs w:val="24"/>
               </w:rPr>
             </w:pPr>
             <w:r>
               <w:rPr>
+                <w:rFonts w:ascii="Times New Roman" w:hAnsi="Times New Roman" w:cs="Times New Roman"/>
                 <w:b/>
-              </w:rPr>
-              <w:t xml:space="preserve">Your </w:t>
-            </w:r>
-            <w:r>
-              <w:rPr>
+                <w:sz w:val="24"/>
+                <w:szCs w:val="24"/>
+              </w:rPr>
+              <w:t>Your</w:t>
+            </w:r>
+            <w:r>
+              <w:rPr>
+                <w:rFonts w:ascii="Times New Roman" w:hAnsi="Times New Roman" w:cs="Times New Roman"/>
                 <w:b/>
-              </w:rPr>
-              <w:t>a</w:t>
-            </w:r>
-            <w:r>
-              <w:rPr>
+                <w:sz w:val="24"/>
+                <w:szCs w:val="24"/>
+              </w:rPr>
+              <w:t xml:space="preserve"> m</w:t>
+            </w:r>
+            <w:r>
+              <w:rPr>
+                <w:rFonts w:ascii="Times New Roman" w:hAnsi="Times New Roman" w:cs="Times New Roman"/>
                 <w:b/>
-              </w:rPr>
-              <w:t>chieved objectives</w:t>
+                <w:sz w:val="24"/>
+                <w:szCs w:val="24"/>
+              </w:rPr>
+              <w:t>issed objectives and make-up plan</w:t>
             </w:r>
           </w:p>
         </w:tc>
@@ -486,64 +776,29 @@
                 <w:numId w:val="3"/>
               </w:numPr>
               <w:jc w:val="both"/>
+              <w:rPr>
+                <w:rFonts w:ascii="Times New Roman" w:hAnsi="Times New Roman" w:cs="Times New Roman"/>
+                <w:sz w:val="24"/>
+                <w:szCs w:val="24"/>
+              </w:rPr>
             </w:pPr>
             <w:r>
-              <w:t>I have connected Firebase database to SDK Android studio.</w:t>
-            </w:r>
-          </w:p>
-          <w:p>
-            <w:pPr>
-              <w:pStyle w:val="ListParagraph"/>
-              <w:numPr>
-                <w:ilvl w:val="0"/>
-                <w:numId w:val="3"/>
-              </w:numPr>
-              <w:jc w:val="both"/>
-            </w:pPr>
-            <w:r>
-              <w:t xml:space="preserve">I wrote scripting to store user entered data in database. </w:t>
-            </w:r>
-          </w:p>
-          <w:p>
-            <w:pPr>
-              <w:pStyle w:val="ListParagraph"/>
-              <w:numPr>
-                <w:ilvl w:val="0"/>
-                <w:numId w:val="3"/>
-              </w:numPr>
-              <w:jc w:val="both"/>
-            </w:pPr>
-            <w:r>
-              <w:t xml:space="preserve">I wrote </w:t>
-            </w:r>
-            <w:r>
-              <w:t xml:space="preserve">code for </w:t>
-            </w:r>
-            <w:r>
-              <w:t xml:space="preserve">login </w:t>
-            </w:r>
-            <w:r>
-              <w:t>Fragment,</w:t>
-            </w:r>
-            <w:r>
-              <w:t xml:space="preserve"> where user can </w:t>
-            </w:r>
-            <w:r>
-              <w:t xml:space="preserve">successfully </w:t>
-            </w:r>
-            <w:r>
-              <w:t>login</w:t>
-            </w:r>
-            <w:r>
-              <w:t xml:space="preserve">, </w:t>
-            </w:r>
-            <w:r>
-              <w:t>only if user already have account.</w:t>
+              <w:rPr>
+                <w:rFonts w:ascii="Times New Roman" w:hAnsi="Times New Roman" w:cs="Times New Roman"/>
+                <w:sz w:val="24"/>
+                <w:szCs w:val="24"/>
+              </w:rPr>
+              <w:t>NA</w:t>
             </w:r>
           </w:p>
           <w:p>
             <w:pPr>
               <w:jc w:val="both"/>
+              <w:rPr>
+                <w:rFonts w:ascii="Times New Roman" w:hAnsi="Times New Roman" w:cs="Times New Roman"/>
+                <w:sz w:val="24"/>
+                <w:szCs w:val="24"/>
+              </w:rPr>
             </w:pPr>
           </w:p>
         </w:tc>
@@ -556,26 +811,38 @@
           <w:p>
             <w:pPr>
               <w:rPr>
+                <w:rFonts w:ascii="Times New Roman" w:hAnsi="Times New Roman" w:cs="Times New Roman"/>
                 <w:b/>
+                <w:sz w:val="24"/>
+                <w:szCs w:val="24"/>
               </w:rPr>
             </w:pPr>
             <w:r>
               <w:rPr>
+                <w:rFonts w:ascii="Times New Roman" w:hAnsi="Times New Roman" w:cs="Times New Roman"/>
                 <w:b/>
-              </w:rPr>
-              <w:t>Your</w:t>
-            </w:r>
-            <w:r>
-              <w:rPr>
+                <w:sz w:val="24"/>
+                <w:szCs w:val="24"/>
+              </w:rPr>
+              <w:t xml:space="preserve">Your </w:t>
+            </w:r>
+            <w:r>
+              <w:rPr>
+                <w:rFonts w:ascii="Times New Roman" w:hAnsi="Times New Roman" w:cs="Times New Roman"/>
                 <w:b/>
-              </w:rPr>
-              <w:t xml:space="preserve"> m</w:t>
-            </w:r>
-            <w:r>
-              <w:rPr>
+                <w:sz w:val="24"/>
+                <w:szCs w:val="24"/>
+              </w:rPr>
+              <w:t xml:space="preserve">plan for next </w:t>
+            </w:r>
+            <w:r>
+              <w:rPr>
+                <w:rFonts w:ascii="Times New Roman" w:hAnsi="Times New Roman" w:cs="Times New Roman"/>
                 <w:b/>
-              </w:rPr>
-              <w:t>issed objectives and make-up plan</w:t>
+                <w:sz w:val="24"/>
+                <w:szCs w:val="24"/>
+              </w:rPr>
+              <w:t>sprint</w:t>
             </w:r>
           </w:p>
         </w:tc>
@@ -591,93 +858,35 @@
                 <w:numId w:val="3"/>
               </w:numPr>
               <w:jc w:val="both"/>
+              <w:rPr>
+                <w:rFonts w:ascii="Times New Roman" w:hAnsi="Times New Roman" w:cs="Times New Roman"/>
+                <w:sz w:val="24"/>
+                <w:szCs w:val="24"/>
+              </w:rPr>
             </w:pPr>
             <w:r>
-              <w:t xml:space="preserve">I will take help with Database professors </w:t>
-            </w:r>
-            <w:r>
-              <w:t>to modify ER Diagram and schema diagram.</w:t>
-            </w:r>
-          </w:p>
-          <w:p>
-            <w:pPr>
-              <w:pStyle w:val="ListParagraph"/>
-              <w:numPr>
-                <w:ilvl w:val="0"/>
-                <w:numId w:val="3"/>
-              </w:numPr>
-              <w:jc w:val="both"/>
-            </w:pPr>
-            <w:r>
-              <w:t>To display last login Activity when user login for second time.</w:t>
-            </w:r>
-          </w:p>
-          <w:p>
-            <w:pPr>
-              <w:pStyle w:val="ListParagraph"/>
-              <w:numPr>
-                <w:ilvl w:val="0"/>
-                <w:numId w:val="3"/>
-              </w:numPr>
-              <w:jc w:val="both"/>
-            </w:pPr>
-            <w:r>
-              <w:t>Will correct ER diagram design and design Schema diagram for project.</w:t>
-            </w:r>
-          </w:p>
-          <w:p>
-            <w:pPr>
-              <w:jc w:val="both"/>
-            </w:pPr>
-          </w:p>
-        </w:tc>
-      </w:tr>
-      <w:tr>
-        <w:tc>
-          <w:tcPr>
-            <w:tcW w:w="2093" w:type="dxa"/>
-          </w:tcPr>
-          <w:p>
-            <w:pPr>
-              <w:rPr>
-                <w:b/>
-              </w:rPr>
-            </w:pPr>
-            <w:r>
-              <w:rPr>
-                <w:b/>
-              </w:rPr>
-              <w:t xml:space="preserve">Your </w:t>
-            </w:r>
-            <w:r>
-              <w:rPr>
-                <w:b/>
-              </w:rPr>
-              <w:t xml:space="preserve">plan for next </w:t>
-            </w:r>
-            <w:r>
-              <w:rPr>
-                <w:b/>
-              </w:rPr>
-              <w:t>sprint</w:t>
-            </w:r>
-          </w:p>
-        </w:tc>
-        <w:tc>
-          <w:tcPr>
-            <w:tcW w:w="7262" w:type="dxa"/>
-          </w:tcPr>
-          <w:p>
-            <w:pPr>
-              <w:pStyle w:val="ListParagraph"/>
-              <w:numPr>
-                <w:ilvl w:val="0"/>
-                <w:numId w:val="3"/>
-              </w:numPr>
-              <w:jc w:val="both"/>
-            </w:pPr>
-            <w:r>
-              <w:t>Based on the designed ER diagram, will design entities, and write queries to create, update, delete in database.</w:t>
+              <w:rPr>
+                <w:rFonts w:ascii="Times New Roman" w:hAnsi="Times New Roman" w:cs="Times New Roman"/>
+                <w:sz w:val="24"/>
+                <w:szCs w:val="24"/>
+              </w:rPr>
+              <w:t xml:space="preserve">I will </w:t>
+            </w:r>
+            <w:r>
+              <w:rPr>
+                <w:rFonts w:ascii="Times New Roman" w:hAnsi="Times New Roman" w:cs="Times New Roman"/>
+                <w:sz w:val="24"/>
+                <w:szCs w:val="24"/>
+              </w:rPr>
+              <w:t>add more admin functionalities</w:t>
+            </w:r>
+            <w:r>
+              <w:rPr>
+                <w:rFonts w:ascii="Times New Roman" w:hAnsi="Times New Roman" w:cs="Times New Roman"/>
+                <w:sz w:val="24"/>
+                <w:szCs w:val="24"/>
+              </w:rPr>
+              <w:t>.</w:t>
             </w:r>
           </w:p>
         </w:tc>
@@ -705,118 +914,6 @@
 <file path=word/numbering.xml><?xml version="1.0" encoding="utf-8"?>
 <w:numbering xmlns:wpc="http://schemas.microsoft.com/office/word/2010/wordprocessingCanvas" xmlns:cx="http://schemas.microsoft.com/office/drawing/2014/chartex" xmlns:cx1="http://schemas.microsoft.com/office/drawing/2015/9/8/chartex" xmlns:cx2="http://schemas.microsoft.com/office/drawing/2015/10/21/chartex" xmlns:cx3="http://schemas.microsoft.com/office/drawing/2016/5/9/chartex" xmlns:cx4="http://schemas.microsoft.com/office/drawing/2016/5/10/chartex" xmlns:cx5="http://schemas.microsoft.com/office/drawing/2016/5/11/chartex" xmlns:cx6="http://schemas.microsoft.com/office/drawing/2016/5/12/chartex" xmlns:cx7="http://schemas.microsoft.com/office/drawing/2016/5/13/chartex" xmlns:cx8="http://schemas.microsoft.com/office/drawing/2016/5/14/chartex" xmlns:mc="http://schemas.openxmlformats.org/markup-compatibility/2006" xmlns:aink="http://schemas.microsoft.com/office/drawing/2016/ink" xmlns:am3d="http://schemas.microsoft.com/office/drawing/2017/model3d" xmlns:o="urn:schemas-microsoft-com:office:office" xmlns:oel="http://schemas.microsoft.com/office/2019/extlst" xmlns:r="http://schemas.openxmlformats.org/officeDocument/2006/relationships" xmlns:m="http://schemas.openxmlformats.org/officeDocument/2006/math" xmlns:v="urn:schemas-microsoft-com:vml" xmlns:wp14="http://schemas.microsoft.com/office/word/2010/wordprocessingDrawing" xmlns:wp="http://schemas.openxmlformats.org/drawingml/2006/wordprocessingDrawing" xmlns:w10="urn:schemas-microsoft-com:office:word" xmlns:w="http://schemas.openxmlformats.org/wordprocessingml/2006/main" xmlns:w14="http://schemas.microsoft.com/office/word/2010/wordml" xmlns:w15="http://schemas.microsoft.com/office/word/2012/wordml" xmlns:w16cex="http://schemas.microsoft.com/office/word/2018/wordml/cex" xmlns:w16cid="http://schemas.microsoft.com/office/word/2016/wordml/cid" xmlns:w16="http://schemas.microsoft.com/office/word/2018/wordml" xmlns:w16sdtdh="http://schemas.microsoft.com/office/word/2020/wordml/sdtdatahash" xmlns:w16se="http://schemas.microsoft.com/office/word/2015/wordml/symex" xmlns:wpg="http://schemas.microsoft.com/office/word/2010/wordprocessingGroup" xmlns:wpi="http://schemas.microsoft.com/office/word/2010/wordprocessingInk" xmlns:wne="http://schemas.microsoft.com/office/word/2006/wordml" xmlns:wps="http://schemas.microsoft.com/office/word/2010/wordprocessingShape" mc:Ignorable="w14 w15 w16se w16cid w16 w16cex w16sdtdh wp14">
   <w:abstractNum w:abstractNumId="0" w15:restartNumberingAfterBreak="0">
-    <w:nsid w:val="1BE273F4"/>
-    <w:multiLevelType w:val="hybridMultilevel"/>
-    <w:tmpl w:val="02E8E408"/>
-    <w:lvl w:ilvl="0" w:tplc="F2A42558">
-      <w:numFmt w:val="bullet"/>
-      <w:lvlText w:val=""/>
-      <w:lvlJc w:val="left"/>
-      <w:pPr>
-        <w:ind w:left="710" w:hanging="360"/>
-      </w:pPr>
-      <w:rPr>
-        <w:rFonts w:ascii="Symbol" w:eastAsiaTheme="minorHAnsi" w:hAnsi="Symbol" w:cstheme="minorBidi" w:hint="default"/>
-      </w:rPr>
-    </w:lvl>
-    <w:lvl w:ilvl="1" w:tplc="04090003" w:tentative="1">
-      <w:start w:val="1"/>
-      <w:numFmt w:val="bullet"/>
-      <w:lvlText w:val="o"/>
-      <w:lvlJc w:val="left"/>
-      <w:pPr>
-        <w:ind w:left="1430" w:hanging="360"/>
-      </w:pPr>
-      <w:rPr>
-        <w:rFonts w:ascii="Courier New" w:hAnsi="Courier New" w:cs="Courier New" w:hint="default"/>
-      </w:rPr>
-    </w:lvl>
-    <w:lvl w:ilvl="2" w:tplc="04090005" w:tentative="1">
-      <w:start w:val="1"/>
-      <w:numFmt w:val="bullet"/>
-      <w:lvlText w:val=""/>
-      <w:lvlJc w:val="left"/>
-      <w:pPr>
-        <w:ind w:left="2150" w:hanging="360"/>
-      </w:pPr>
-      <w:rPr>
-        <w:rFonts w:ascii="Wingdings" w:hAnsi="Wingdings" w:hint="default"/>
-      </w:rPr>
-    </w:lvl>
-    <w:lvl w:ilvl="3" w:tplc="04090001" w:tentative="1">
-      <w:start w:val="1"/>
-      <w:numFmt w:val="bullet"/>
-      <w:lvlText w:val=""/>
-      <w:lvlJc w:val="left"/>
-      <w:pPr>
-        <w:ind w:left="2870" w:hanging="360"/>
-      </w:pPr>
-      <w:rPr>
-        <w:rFonts w:ascii="Symbol" w:hAnsi="Symbol" w:hint="default"/>
-      </w:rPr>
-    </w:lvl>
-    <w:lvl w:ilvl="4" w:tplc="04090003" w:tentative="1">
-      <w:start w:val="1"/>
-      <w:numFmt w:val="bullet"/>
-      <w:lvlText w:val="o"/>
-      <w:lvlJc w:val="left"/>
-      <w:pPr>
-        <w:ind w:left="3590" w:hanging="360"/>
-      </w:pPr>
-      <w:rPr>
-        <w:rFonts w:ascii="Courier New" w:hAnsi="Courier New" w:cs="Courier New" w:hint="default"/>
-      </w:rPr>
-    </w:lvl>
-    <w:lvl w:ilvl="5" w:tplc="04090005" w:tentative="1">
-      <w:start w:val="1"/>
-      <w:numFmt w:val="bullet"/>
-      <w:lvlText w:val=""/>
-      <w:lvlJc w:val="left"/>
-      <w:pPr>
-        <w:ind w:left="4310" w:hanging="360"/>
-      </w:pPr>
-      <w:rPr>
-        <w:rFonts w:ascii="Wingdings" w:hAnsi="Wingdings" w:hint="default"/>
-      </w:rPr>
-    </w:lvl>
-    <w:lvl w:ilvl="6" w:tplc="04090001" w:tentative="1">
-      <w:start w:val="1"/>
-      <w:numFmt w:val="bullet"/>
-      <w:lvlText w:val=""/>
-      <w:lvlJc w:val="left"/>
-      <w:pPr>
-        <w:ind w:left="5030" w:hanging="360"/>
-      </w:pPr>
-      <w:rPr>
-        <w:rFonts w:ascii="Symbol" w:hAnsi="Symbol" w:hint="default"/>
-      </w:rPr>
-    </w:lvl>
-    <w:lvl w:ilvl="7" w:tplc="04090003" w:tentative="1">
-      <w:start w:val="1"/>
-      <w:numFmt w:val="bullet"/>
-      <w:lvlText w:val="o"/>
-      <w:lvlJc w:val="left"/>
-      <w:pPr>
-        <w:ind w:left="5750" w:hanging="360"/>
-      </w:pPr>
-      <w:rPr>
-        <w:rFonts w:ascii="Courier New" w:hAnsi="Courier New" w:cs="Courier New" w:hint="default"/>
-      </w:rPr>
-    </w:lvl>
-    <w:lvl w:ilvl="8" w:tplc="04090005" w:tentative="1">
-      <w:start w:val="1"/>
-      <w:numFmt w:val="bullet"/>
-      <w:lvlText w:val=""/>
-      <w:lvlJc w:val="left"/>
-      <w:pPr>
-        <w:ind w:left="6470" w:hanging="360"/>
-      </w:pPr>
-      <w:rPr>
-        <w:rFonts w:ascii="Wingdings" w:hAnsi="Wingdings" w:hint="default"/>
-      </w:rPr>
-    </w:lvl>
-  </w:abstractNum>
-  <w:abstractNum w:abstractNumId="1" w15:restartNumberingAfterBreak="0">
     <w:nsid w:val="249E75F3"/>
     <w:multiLevelType w:val="hybridMultilevel"/>
     <w:tmpl w:val="706447D4"/>
@@ -929,7 +1026,232 @@
       </w:rPr>
     </w:lvl>
   </w:abstractNum>
+  <w:abstractNum w:abstractNumId="1" w15:restartNumberingAfterBreak="0">
+    <w:nsid w:val="24F86DA5"/>
+    <w:multiLevelType w:val="hybridMultilevel"/>
+    <w:tmpl w:val="B36CD6C6"/>
+    <w:lvl w:ilvl="0" w:tplc="24A65484">
+      <w:numFmt w:val="bullet"/>
+      <w:lvlText w:val=""/>
+      <w:lvlJc w:val="left"/>
+      <w:pPr>
+        <w:ind w:left="720" w:hanging="360"/>
+      </w:pPr>
+      <w:rPr>
+        <w:rFonts w:ascii="Symbol" w:eastAsiaTheme="minorHAnsi" w:hAnsi="Symbol" w:cstheme="minorBidi" w:hint="default"/>
+      </w:rPr>
+    </w:lvl>
+    <w:lvl w:ilvl="1" w:tplc="04090003" w:tentative="1">
+      <w:start w:val="1"/>
+      <w:numFmt w:val="bullet"/>
+      <w:lvlText w:val="o"/>
+      <w:lvlJc w:val="left"/>
+      <w:pPr>
+        <w:ind w:left="1440" w:hanging="360"/>
+      </w:pPr>
+      <w:rPr>
+        <w:rFonts w:ascii="Courier New" w:hAnsi="Courier New" w:cs="Courier New" w:hint="default"/>
+      </w:rPr>
+    </w:lvl>
+    <w:lvl w:ilvl="2" w:tplc="04090005" w:tentative="1">
+      <w:start w:val="1"/>
+      <w:numFmt w:val="bullet"/>
+      <w:lvlText w:val=""/>
+      <w:lvlJc w:val="left"/>
+      <w:pPr>
+        <w:ind w:left="2160" w:hanging="360"/>
+      </w:pPr>
+      <w:rPr>
+        <w:rFonts w:ascii="Wingdings" w:hAnsi="Wingdings" w:hint="default"/>
+      </w:rPr>
+    </w:lvl>
+    <w:lvl w:ilvl="3" w:tplc="04090001" w:tentative="1">
+      <w:start w:val="1"/>
+      <w:numFmt w:val="bullet"/>
+      <w:lvlText w:val=""/>
+      <w:lvlJc w:val="left"/>
+      <w:pPr>
+        <w:ind w:left="2880" w:hanging="360"/>
+      </w:pPr>
+      <w:rPr>
+        <w:rFonts w:ascii="Symbol" w:hAnsi="Symbol" w:hint="default"/>
+      </w:rPr>
+    </w:lvl>
+    <w:lvl w:ilvl="4" w:tplc="04090003" w:tentative="1">
+      <w:start w:val="1"/>
+      <w:numFmt w:val="bullet"/>
+      <w:lvlText w:val="o"/>
+      <w:lvlJc w:val="left"/>
+      <w:pPr>
+        <w:ind w:left="3600" w:hanging="360"/>
+      </w:pPr>
+      <w:rPr>
+        <w:rFonts w:ascii="Courier New" w:hAnsi="Courier New" w:cs="Courier New" w:hint="default"/>
+      </w:rPr>
+    </w:lvl>
+    <w:lvl w:ilvl="5" w:tplc="04090005" w:tentative="1">
+      <w:start w:val="1"/>
+      <w:numFmt w:val="bullet"/>
+      <w:lvlText w:val=""/>
+      <w:lvlJc w:val="left"/>
+      <w:pPr>
+        <w:ind w:left="4320" w:hanging="360"/>
+      </w:pPr>
+      <w:rPr>
+        <w:rFonts w:ascii="Wingdings" w:hAnsi="Wingdings" w:hint="default"/>
+      </w:rPr>
+    </w:lvl>
+    <w:lvl w:ilvl="6" w:tplc="04090001" w:tentative="1">
+      <w:start w:val="1"/>
+      <w:numFmt w:val="bullet"/>
+      <w:lvlText w:val=""/>
+      <w:lvlJc w:val="left"/>
+      <w:pPr>
+        <w:ind w:left="5040" w:hanging="360"/>
+      </w:pPr>
+      <w:rPr>
+        <w:rFonts w:ascii="Symbol" w:hAnsi="Symbol" w:hint="default"/>
+      </w:rPr>
+    </w:lvl>
+    <w:lvl w:ilvl="7" w:tplc="04090003" w:tentative="1">
+      <w:start w:val="1"/>
+      <w:numFmt w:val="bullet"/>
+      <w:lvlText w:val="o"/>
+      <w:lvlJc w:val="left"/>
+      <w:pPr>
+        <w:ind w:left="5760" w:hanging="360"/>
+      </w:pPr>
+      <w:rPr>
+        <w:rFonts w:ascii="Courier New" w:hAnsi="Courier New" w:cs="Courier New" w:hint="default"/>
+      </w:rPr>
+    </w:lvl>
+    <w:lvl w:ilvl="8" w:tplc="04090005" w:tentative="1">
+      <w:start w:val="1"/>
+      <w:numFmt w:val="bullet"/>
+      <w:lvlText w:val=""/>
+      <w:lvlJc w:val="left"/>
+      <w:pPr>
+        <w:ind w:left="6480" w:hanging="360"/>
+      </w:pPr>
+      <w:rPr>
+        <w:rFonts w:ascii="Wingdings" w:hAnsi="Wingdings" w:hint="default"/>
+      </w:rPr>
+    </w:lvl>
+  </w:abstractNum>
   <w:abstractNum w:abstractNumId="2" w15:restartNumberingAfterBreak="0">
+    <w:nsid w:val="2B6A2DDE"/>
+    <w:multiLevelType w:val="hybridMultilevel"/>
+    <w:tmpl w:val="6654290C"/>
+    <w:lvl w:ilvl="0" w:tplc="1E7E1F7E">
+      <w:start w:val="5"/>
+      <w:numFmt w:val="bullet"/>
+      <w:lvlText w:val=""/>
+      <w:lvlJc w:val="left"/>
+      <w:pPr>
+        <w:ind w:left="720" w:hanging="360"/>
+      </w:pPr>
+      <w:rPr>
+        <w:rFonts w:ascii="Symbol" w:eastAsiaTheme="minorHAnsi" w:hAnsi="Symbol" w:cstheme="minorBidi" w:hint="default"/>
+      </w:rPr>
+    </w:lvl>
+    <w:lvl w:ilvl="1" w:tplc="04090003" w:tentative="1">
+      <w:start w:val="1"/>
+      <w:numFmt w:val="bullet"/>
+      <w:lvlText w:val="o"/>
+      <w:lvlJc w:val="left"/>
+      <w:pPr>
+        <w:ind w:left="1440" w:hanging="360"/>
+      </w:pPr>
+      <w:rPr>
+        <w:rFonts w:ascii="Courier New" w:hAnsi="Courier New" w:cs="Courier New" w:hint="default"/>
+      </w:rPr>
+    </w:lvl>
+    <w:lvl w:ilvl="2" w:tplc="04090005" w:tentative="1">
+      <w:start w:val="1"/>
+      <w:numFmt w:val="bullet"/>
+      <w:lvlText w:val=""/>
+      <w:lvlJc w:val="left"/>
+      <w:pPr>
+        <w:ind w:left="2160" w:hanging="360"/>
+      </w:pPr>
+      <w:rPr>
+        <w:rFonts w:ascii="Wingdings" w:hAnsi="Wingdings" w:hint="default"/>
+      </w:rPr>
+    </w:lvl>
+    <w:lvl w:ilvl="3" w:tplc="04090001" w:tentative="1">
+      <w:start w:val="1"/>
+      <w:numFmt w:val="bullet"/>
+      <w:lvlText w:val=""/>
+      <w:lvlJc w:val="left"/>
+      <w:pPr>
+        <w:ind w:left="2880" w:hanging="360"/>
+      </w:pPr>
+      <w:rPr>
+        <w:rFonts w:ascii="Symbol" w:hAnsi="Symbol" w:hint="default"/>
+      </w:rPr>
+    </w:lvl>
+    <w:lvl w:ilvl="4" w:tplc="04090003" w:tentative="1">
+      <w:start w:val="1"/>
+      <w:numFmt w:val="bullet"/>
+      <w:lvlText w:val="o"/>
+      <w:lvlJc w:val="left"/>
+      <w:pPr>
+        <w:ind w:left="3600" w:hanging="360"/>
+      </w:pPr>
+      <w:rPr>
+        <w:rFonts w:ascii="Courier New" w:hAnsi="Courier New" w:cs="Courier New" w:hint="default"/>
+      </w:rPr>
+    </w:lvl>
+    <w:lvl w:ilvl="5" w:tplc="04090005" w:tentative="1">
+      <w:start w:val="1"/>
+      <w:numFmt w:val="bullet"/>
+      <w:lvlText w:val=""/>
+      <w:lvlJc w:val="left"/>
+      <w:pPr>
+        <w:ind w:left="4320" w:hanging="360"/>
+      </w:pPr>
+      <w:rPr>
+        <w:rFonts w:ascii="Wingdings" w:hAnsi="Wingdings" w:hint="default"/>
+      </w:rPr>
+    </w:lvl>
+    <w:lvl w:ilvl="6" w:tplc="04090001" w:tentative="1">
+      <w:start w:val="1"/>
+      <w:numFmt w:val="bullet"/>
+      <w:lvlText w:val=""/>
+      <w:lvlJc w:val="left"/>
+      <w:pPr>
+        <w:ind w:left="5040" w:hanging="360"/>
+      </w:pPr>
+      <w:rPr>
+        <w:rFonts w:ascii="Symbol" w:hAnsi="Symbol" w:hint="default"/>
+      </w:rPr>
+    </w:lvl>
+    <w:lvl w:ilvl="7" w:tplc="04090003" w:tentative="1">
+      <w:start w:val="1"/>
+      <w:numFmt w:val="bullet"/>
+      <w:lvlText w:val="o"/>
+      <w:lvlJc w:val="left"/>
+      <w:pPr>
+        <w:ind w:left="5760" w:hanging="360"/>
+      </w:pPr>
+      <w:rPr>
+        <w:rFonts w:ascii="Courier New" w:hAnsi="Courier New" w:cs="Courier New" w:hint="default"/>
+      </w:rPr>
+    </w:lvl>
+    <w:lvl w:ilvl="8" w:tplc="04090005" w:tentative="1">
+      <w:start w:val="1"/>
+      <w:numFmt w:val="bullet"/>
+      <w:lvlText w:val=""/>
+      <w:lvlJc w:val="left"/>
+      <w:pPr>
+        <w:ind w:left="6480" w:hanging="360"/>
+      </w:pPr>
+      <w:rPr>
+        <w:rFonts w:ascii="Wingdings" w:hAnsi="Wingdings" w:hint="default"/>
+      </w:rPr>
+    </w:lvl>
+  </w:abstractNum>
+  <w:abstractNum w:abstractNumId="3" w15:restartNumberingAfterBreak="0">
     <w:nsid w:val="61FE235C"/>
     <w:multiLevelType w:val="hybridMultilevel"/>
     <w:tmpl w:val="969C4902"/>
@@ -1042,14 +1364,132 @@
       </w:rPr>
     </w:lvl>
   </w:abstractNum>
+  <w:abstractNum w:abstractNumId="4" w15:restartNumberingAfterBreak="0">
+    <w:nsid w:val="72063048"/>
+    <w:multiLevelType w:val="hybridMultilevel"/>
+    <w:tmpl w:val="37A63F54"/>
+    <w:lvl w:ilvl="0" w:tplc="2CAC1F0A">
+      <w:numFmt w:val="bullet"/>
+      <w:lvlText w:val=""/>
+      <w:lvlJc w:val="left"/>
+      <w:pPr>
+        <w:ind w:left="720" w:hanging="360"/>
+      </w:pPr>
+      <w:rPr>
+        <w:rFonts w:ascii="Symbol" w:eastAsiaTheme="minorHAnsi" w:hAnsi="Symbol" w:cstheme="minorBidi" w:hint="default"/>
+      </w:rPr>
+    </w:lvl>
+    <w:lvl w:ilvl="1" w:tplc="04090003" w:tentative="1">
+      <w:start w:val="1"/>
+      <w:numFmt w:val="bullet"/>
+      <w:lvlText w:val="o"/>
+      <w:lvlJc w:val="left"/>
+      <w:pPr>
+        <w:ind w:left="1440" w:hanging="360"/>
+      </w:pPr>
+      <w:rPr>
+        <w:rFonts w:ascii="Courier New" w:hAnsi="Courier New" w:cs="Courier New" w:hint="default"/>
+      </w:rPr>
+    </w:lvl>
+    <w:lvl w:ilvl="2" w:tplc="04090005" w:tentative="1">
+      <w:start w:val="1"/>
+      <w:numFmt w:val="bullet"/>
+      <w:lvlText w:val=""/>
+      <w:lvlJc w:val="left"/>
+      <w:pPr>
+        <w:ind w:left="2160" w:hanging="360"/>
+      </w:pPr>
+      <w:rPr>
+        <w:rFonts w:ascii="Wingdings" w:hAnsi="Wingdings" w:hint="default"/>
+      </w:rPr>
+    </w:lvl>
+    <w:lvl w:ilvl="3" w:tplc="04090001" w:tentative="1">
+      <w:start w:val="1"/>
+      <w:numFmt w:val="bullet"/>
+      <w:lvlText w:val=""/>
+      <w:lvlJc w:val="left"/>
+      <w:pPr>
+        <w:ind w:left="2880" w:hanging="360"/>
+      </w:pPr>
+      <w:rPr>
+        <w:rFonts w:ascii="Symbol" w:hAnsi="Symbol" w:hint="default"/>
+      </w:rPr>
+    </w:lvl>
+    <w:lvl w:ilvl="4" w:tplc="04090003" w:tentative="1">
+      <w:start w:val="1"/>
+      <w:numFmt w:val="bullet"/>
+      <w:lvlText w:val="o"/>
+      <w:lvlJc w:val="left"/>
+      <w:pPr>
+        <w:ind w:left="3600" w:hanging="360"/>
+      </w:pPr>
+      <w:rPr>
+        <w:rFonts w:ascii="Courier New" w:hAnsi="Courier New" w:cs="Courier New" w:hint="default"/>
+      </w:rPr>
+    </w:lvl>
+    <w:lvl w:ilvl="5" w:tplc="04090005" w:tentative="1">
+      <w:start w:val="1"/>
+      <w:numFmt w:val="bullet"/>
+      <w:lvlText w:val=""/>
+      <w:lvlJc w:val="left"/>
+      <w:pPr>
+        <w:ind w:left="4320" w:hanging="360"/>
+      </w:pPr>
+      <w:rPr>
+        <w:rFonts w:ascii="Wingdings" w:hAnsi="Wingdings" w:hint="default"/>
+      </w:rPr>
+    </w:lvl>
+    <w:lvl w:ilvl="6" w:tplc="04090001" w:tentative="1">
+      <w:start w:val="1"/>
+      <w:numFmt w:val="bullet"/>
+      <w:lvlText w:val=""/>
+      <w:lvlJc w:val="left"/>
+      <w:pPr>
+        <w:ind w:left="5040" w:hanging="360"/>
+      </w:pPr>
+      <w:rPr>
+        <w:rFonts w:ascii="Symbol" w:hAnsi="Symbol" w:hint="default"/>
+      </w:rPr>
+    </w:lvl>
+    <w:lvl w:ilvl="7" w:tplc="04090003" w:tentative="1">
+      <w:start w:val="1"/>
+      <w:numFmt w:val="bullet"/>
+      <w:lvlText w:val="o"/>
+      <w:lvlJc w:val="left"/>
+      <w:pPr>
+        <w:ind w:left="5760" w:hanging="360"/>
+      </w:pPr>
+      <w:rPr>
+        <w:rFonts w:ascii="Courier New" w:hAnsi="Courier New" w:cs="Courier New" w:hint="default"/>
+      </w:rPr>
+    </w:lvl>
+    <w:lvl w:ilvl="8" w:tplc="04090005" w:tentative="1">
+      <w:start w:val="1"/>
+      <w:numFmt w:val="bullet"/>
+      <w:lvlText w:val=""/>
+      <w:lvlJc w:val="left"/>
+      <w:pPr>
+        <w:ind w:left="6480" w:hanging="360"/>
+      </w:pPr>
+      <w:rPr>
+        <w:rFonts w:ascii="Wingdings" w:hAnsi="Wingdings" w:hint="default"/>
+      </w:rPr>
+    </w:lvl>
+  </w:abstractNum>
   <w:num w:numId="1" w16cid:durableId="538906353">
-    <w:abstractNumId w:val="1"/>
+    <w:abstractNumId w:val="0"/>
   </w:num>
   <w:num w:numId="2" w16cid:durableId="244069191">
+    <w:abstractNumId w:val="3"/>
+  </w:num>
+  <w:num w:numId="3" w16cid:durableId="765689407">
+    <w:abstractNumId w:val="4"/>
+  </w:num>
+  <w:num w:numId="4" w16cid:durableId="1940530028">
     <w:abstractNumId w:val="2"/>
   </w:num>
-  <w:num w:numId="3" w16cid:durableId="359360962">
-    <w:abstractNumId w:val="0"/>
+  <w:num w:numId="5" w16cid:durableId="1007710125">
+    <w:abstractNumId w:val="1"/>
   </w:num>
 </w:numbering>
 </file>

</xml_diff>